<commit_message>
kivy py to apk
</commit_message>
<xml_diff>
--- a/Kivy.docx
+++ b/Kivy.docx
@@ -9877,10 +9877,2590 @@
     </w:p>
     <w:p>
       <w:pPr>
+        <w:pStyle w:val="HTMLPreformatted"/>
+        <w:shd w:val="clear" w:color="auto" w:fill="2B2B2B"/>
+        <w:rPr>
+          <w:color w:val="A9B7C6"/>
+        </w:rPr>
+      </w:pPr>
+      <w:r>
+        <w:rPr>
+          <w:color w:val="CC7832"/>
+        </w:rPr>
+        <w:t xml:space="preserve">from </w:t>
+      </w:r>
+      <w:proofErr w:type="spellStart"/>
+      <w:r>
+        <w:rPr>
+          <w:color w:val="A9B7C6"/>
+        </w:rPr>
+        <w:t>kivymd.app</w:t>
+      </w:r>
+      <w:proofErr w:type="spellEnd"/>
+      <w:r>
+        <w:rPr>
+          <w:color w:val="A9B7C6"/>
+        </w:rPr>
+        <w:t xml:space="preserve"> </w:t>
+      </w:r>
+      <w:r>
+        <w:rPr>
+          <w:color w:val="CC7832"/>
+        </w:rPr>
+        <w:t xml:space="preserve">import </w:t>
+      </w:r>
+      <w:proofErr w:type="spellStart"/>
+      <w:r>
+        <w:rPr>
+          <w:color w:val="A9B7C6"/>
+        </w:rPr>
+        <w:t>MDApp</w:t>
+      </w:r>
+      <w:proofErr w:type="spellEnd"/>
+      <w:r>
+        <w:rPr>
+          <w:color w:val="A9B7C6"/>
+        </w:rPr>
+        <w:br/>
+      </w:r>
+      <w:r>
+        <w:rPr>
+          <w:color w:val="CC7832"/>
+        </w:rPr>
+        <w:t xml:space="preserve">from </w:t>
+      </w:r>
+      <w:proofErr w:type="spellStart"/>
+      <w:r>
+        <w:rPr>
+          <w:color w:val="A9B7C6"/>
+        </w:rPr>
+        <w:t>kivy.lang</w:t>
+      </w:r>
+      <w:proofErr w:type="spellEnd"/>
+      <w:r>
+        <w:rPr>
+          <w:color w:val="A9B7C6"/>
+        </w:rPr>
+        <w:t xml:space="preserve"> </w:t>
+      </w:r>
+      <w:r>
+        <w:rPr>
+          <w:color w:val="CC7832"/>
+        </w:rPr>
+        <w:t xml:space="preserve">import </w:t>
+      </w:r>
+      <w:r>
+        <w:rPr>
+          <w:color w:val="A9B7C6"/>
+        </w:rPr>
+        <w:t>Builder</w:t>
+      </w:r>
+      <w:r>
+        <w:rPr>
+          <w:color w:val="A9B7C6"/>
+        </w:rPr>
+        <w:br/>
+      </w:r>
+      <w:r>
+        <w:rPr>
+          <w:color w:val="A9B7C6"/>
+        </w:rPr>
+        <w:br/>
+      </w:r>
+      <w:r>
+        <w:rPr>
+          <w:color w:val="808080"/>
+        </w:rPr>
+        <w:t># only for testing, remove this line on production</w:t>
+      </w:r>
+      <w:r>
+        <w:rPr>
+          <w:color w:val="808080"/>
+        </w:rPr>
+        <w:br/>
+      </w:r>
+      <w:r>
+        <w:rPr>
+          <w:color w:val="CC7832"/>
+        </w:rPr>
+        <w:t xml:space="preserve">from </w:t>
+      </w:r>
+      <w:proofErr w:type="spellStart"/>
+      <w:r>
+        <w:rPr>
+          <w:color w:val="A9B7C6"/>
+        </w:rPr>
+        <w:t>kivy.core.window</w:t>
+      </w:r>
+      <w:proofErr w:type="spellEnd"/>
+      <w:r>
+        <w:rPr>
+          <w:color w:val="A9B7C6"/>
+        </w:rPr>
+        <w:t xml:space="preserve"> </w:t>
+      </w:r>
+      <w:r>
+        <w:rPr>
+          <w:color w:val="CC7832"/>
+        </w:rPr>
+        <w:t xml:space="preserve">import </w:t>
+      </w:r>
+      <w:r>
+        <w:rPr>
+          <w:color w:val="A9B7C6"/>
+        </w:rPr>
+        <w:t>Window</w:t>
+      </w:r>
+      <w:r>
+        <w:rPr>
+          <w:color w:val="A9B7C6"/>
+        </w:rPr>
+        <w:br/>
+      </w:r>
+      <w:r>
+        <w:rPr>
+          <w:color w:val="A9B7C6"/>
+        </w:rPr>
+        <w:br/>
+      </w:r>
+      <w:proofErr w:type="spellStart"/>
+      <w:r>
+        <w:rPr>
+          <w:color w:val="A9B7C6"/>
+        </w:rPr>
+        <w:t>Window.size</w:t>
+      </w:r>
+      <w:proofErr w:type="spellEnd"/>
+      <w:r>
+        <w:rPr>
+          <w:color w:val="A9B7C6"/>
+        </w:rPr>
+        <w:t xml:space="preserve"> = (</w:t>
+      </w:r>
+      <w:r>
+        <w:rPr>
+          <w:color w:val="6897BB"/>
+        </w:rPr>
+        <w:t>300</w:t>
+      </w:r>
+      <w:r>
+        <w:rPr>
+          <w:color w:val="CC7832"/>
+        </w:rPr>
+        <w:t xml:space="preserve">, </w:t>
+      </w:r>
+      <w:r>
+        <w:rPr>
+          <w:color w:val="6897BB"/>
+        </w:rPr>
+        <w:t>500</w:t>
+      </w:r>
+      <w:r>
+        <w:rPr>
+          <w:color w:val="A9B7C6"/>
+        </w:rPr>
+        <w:t>)</w:t>
+      </w:r>
+      <w:r>
+        <w:rPr>
+          <w:color w:val="A9B7C6"/>
+        </w:rPr>
+        <w:br/>
+      </w:r>
+      <w:r>
+        <w:rPr>
+          <w:color w:val="A9B7C6"/>
+        </w:rPr>
+        <w:br/>
+      </w:r>
+      <w:proofErr w:type="spellStart"/>
+      <w:r>
+        <w:rPr>
+          <w:color w:val="A9B7C6"/>
+        </w:rPr>
+        <w:t>screen_helper</w:t>
+      </w:r>
+      <w:proofErr w:type="spellEnd"/>
+      <w:r>
+        <w:rPr>
+          <w:color w:val="A9B7C6"/>
+        </w:rPr>
+        <w:t xml:space="preserve"> = </w:t>
+      </w:r>
+      <w:r>
+        <w:rPr>
+          <w:color w:val="6A8759"/>
+        </w:rPr>
+        <w:t>"""</w:t>
+      </w:r>
+      <w:r>
+        <w:rPr>
+          <w:color w:val="6A8759"/>
+        </w:rPr>
+        <w:br/>
+      </w:r>
+      <w:proofErr w:type="spellStart"/>
+      <w:r>
+        <w:rPr>
+          <w:color w:val="6A8759"/>
+        </w:rPr>
+        <w:t>MDScreen</w:t>
+      </w:r>
+      <w:proofErr w:type="spellEnd"/>
+      <w:r>
+        <w:rPr>
+          <w:color w:val="6A8759"/>
+        </w:rPr>
+        <w:t xml:space="preserve">: </w:t>
+      </w:r>
+      <w:r>
+        <w:rPr>
+          <w:color w:val="6A8759"/>
+        </w:rPr>
+        <w:br/>
+        <w:t xml:space="preserve">    </w:t>
+      </w:r>
+      <w:proofErr w:type="spellStart"/>
+      <w:r>
+        <w:rPr>
+          <w:color w:val="6A8759"/>
+        </w:rPr>
+        <w:t>MDNavigationLayout</w:t>
+      </w:r>
+      <w:proofErr w:type="spellEnd"/>
+      <w:r>
+        <w:rPr>
+          <w:color w:val="6A8759"/>
+        </w:rPr>
+        <w:t>:</w:t>
+      </w:r>
+      <w:r>
+        <w:rPr>
+          <w:color w:val="6A8759"/>
+        </w:rPr>
+        <w:br/>
+        <w:t xml:space="preserve">        </w:t>
+      </w:r>
+      <w:proofErr w:type="spellStart"/>
+      <w:r>
+        <w:rPr>
+          <w:color w:val="6A8759"/>
+        </w:rPr>
+        <w:t>ScreenManager</w:t>
+      </w:r>
+      <w:proofErr w:type="spellEnd"/>
+      <w:r>
+        <w:rPr>
+          <w:color w:val="6A8759"/>
+        </w:rPr>
+        <w:t>:</w:t>
+      </w:r>
+      <w:r>
+        <w:rPr>
+          <w:color w:val="6A8759"/>
+        </w:rPr>
+        <w:br/>
+        <w:t xml:space="preserve">            </w:t>
+      </w:r>
+      <w:proofErr w:type="spellStart"/>
+      <w:r>
+        <w:rPr>
+          <w:color w:val="6A8759"/>
+        </w:rPr>
+        <w:t>MDScreen</w:t>
+      </w:r>
+      <w:proofErr w:type="spellEnd"/>
+      <w:r>
+        <w:rPr>
+          <w:color w:val="6A8759"/>
+        </w:rPr>
+        <w:t>:</w:t>
+      </w:r>
+      <w:r>
+        <w:rPr>
+          <w:color w:val="6A8759"/>
+        </w:rPr>
+        <w:br/>
+        <w:t xml:space="preserve">                </w:t>
+      </w:r>
+      <w:proofErr w:type="spellStart"/>
+      <w:r>
+        <w:rPr>
+          <w:color w:val="6A8759"/>
+        </w:rPr>
+        <w:t>BoxLayout</w:t>
+      </w:r>
+      <w:proofErr w:type="spellEnd"/>
+      <w:r>
+        <w:rPr>
+          <w:color w:val="6A8759"/>
+        </w:rPr>
+        <w:t>:</w:t>
+      </w:r>
+      <w:r>
+        <w:rPr>
+          <w:color w:val="6A8759"/>
+        </w:rPr>
+        <w:br/>
+        <w:t xml:space="preserve">                    orientation: 'vertical'</w:t>
+      </w:r>
+      <w:r>
+        <w:rPr>
+          <w:color w:val="6A8759"/>
+        </w:rPr>
+        <w:br/>
+        <w:t xml:space="preserve">                    </w:t>
+      </w:r>
+      <w:proofErr w:type="spellStart"/>
+      <w:r>
+        <w:rPr>
+          <w:color w:val="6A8759"/>
+        </w:rPr>
+        <w:t>MDTopAppBar</w:t>
+      </w:r>
+      <w:proofErr w:type="spellEnd"/>
+      <w:r>
+        <w:rPr>
+          <w:color w:val="6A8759"/>
+        </w:rPr>
+        <w:t>:</w:t>
+      </w:r>
+      <w:r>
+        <w:rPr>
+          <w:color w:val="6A8759"/>
+        </w:rPr>
+        <w:br/>
+        <w:t xml:space="preserve">                        title: 'Demo'</w:t>
+      </w:r>
+      <w:r>
+        <w:rPr>
+          <w:color w:val="6A8759"/>
+        </w:rPr>
+        <w:br/>
+        <w:t xml:space="preserve">                        </w:t>
+      </w:r>
+      <w:proofErr w:type="spellStart"/>
+      <w:r>
+        <w:rPr>
+          <w:color w:val="6A8759"/>
+        </w:rPr>
+        <w:t>left_action_items</w:t>
+      </w:r>
+      <w:proofErr w:type="spellEnd"/>
+      <w:r>
+        <w:rPr>
+          <w:color w:val="6A8759"/>
+        </w:rPr>
+        <w:t xml:space="preserve">: [['menu', lambda x: </w:t>
+      </w:r>
+      <w:proofErr w:type="spellStart"/>
+      <w:r>
+        <w:rPr>
+          <w:color w:val="6A8759"/>
+        </w:rPr>
+        <w:t>nav_drawer.set_state</w:t>
+      </w:r>
+      <w:proofErr w:type="spellEnd"/>
+      <w:r>
+        <w:rPr>
+          <w:color w:val="6A8759"/>
+        </w:rPr>
+        <w:t>('toggle')]]</w:t>
+      </w:r>
+      <w:r>
+        <w:rPr>
+          <w:color w:val="6A8759"/>
+        </w:rPr>
+        <w:br/>
+        <w:t xml:space="preserve">                        elevation: 10</w:t>
+      </w:r>
+      <w:r>
+        <w:rPr>
+          <w:color w:val="6A8759"/>
+        </w:rPr>
+        <w:br/>
+        <w:t xml:space="preserve">                    Widget:</w:t>
+      </w:r>
+      <w:r>
+        <w:rPr>
+          <w:color w:val="6A8759"/>
+        </w:rPr>
+        <w:br/>
+        <w:t xml:space="preserve">                        </w:t>
+      </w:r>
+      <w:r>
+        <w:rPr>
+          <w:color w:val="6A8759"/>
+        </w:rPr>
+        <w:br/>
+        <w:t xml:space="preserve">        </w:t>
+      </w:r>
+      <w:proofErr w:type="spellStart"/>
+      <w:r>
+        <w:rPr>
+          <w:color w:val="6A8759"/>
+        </w:rPr>
+        <w:t>MDNavigationDrawer</w:t>
+      </w:r>
+      <w:proofErr w:type="spellEnd"/>
+      <w:r>
+        <w:rPr>
+          <w:color w:val="6A8759"/>
+        </w:rPr>
+        <w:t>:</w:t>
+      </w:r>
+      <w:r>
+        <w:rPr>
+          <w:color w:val="6A8759"/>
+        </w:rPr>
+        <w:br/>
+        <w:t xml:space="preserve">            id: </w:t>
+      </w:r>
+      <w:proofErr w:type="spellStart"/>
+      <w:r>
+        <w:rPr>
+          <w:color w:val="6A8759"/>
+        </w:rPr>
+        <w:t>nav_drawer</w:t>
+      </w:r>
+      <w:proofErr w:type="spellEnd"/>
+      <w:r>
+        <w:rPr>
+          <w:color w:val="6A8759"/>
+        </w:rPr>
+        <w:br/>
+        <w:t xml:space="preserve">            </w:t>
+      </w:r>
+      <w:proofErr w:type="spellStart"/>
+      <w:r>
+        <w:rPr>
+          <w:color w:val="6A8759"/>
+        </w:rPr>
+        <w:t>BoxLayout</w:t>
+      </w:r>
+      <w:proofErr w:type="spellEnd"/>
+      <w:r>
+        <w:rPr>
+          <w:color w:val="6A8759"/>
+        </w:rPr>
+        <w:t>:</w:t>
+      </w:r>
+      <w:r>
+        <w:rPr>
+          <w:color w:val="6A8759"/>
+        </w:rPr>
+        <w:br/>
+        <w:t xml:space="preserve">                orientation: 'vertical'</w:t>
+      </w:r>
+      <w:r>
+        <w:rPr>
+          <w:color w:val="6A8759"/>
+        </w:rPr>
+        <w:br/>
+        <w:t xml:space="preserve">                spacing: '8dp'</w:t>
+      </w:r>
+      <w:r>
+        <w:rPr>
+          <w:color w:val="6A8759"/>
+        </w:rPr>
+        <w:br/>
+        <w:t xml:space="preserve">                padding: '8dp'</w:t>
+      </w:r>
+      <w:r>
+        <w:rPr>
+          <w:color w:val="6A8759"/>
+        </w:rPr>
+        <w:br/>
+        <w:t xml:space="preserve">                Image:</w:t>
+      </w:r>
+      <w:r>
+        <w:rPr>
+          <w:color w:val="6A8759"/>
+        </w:rPr>
+        <w:br/>
+        <w:t xml:space="preserve">                    source: 'fb_icon.png'</w:t>
+      </w:r>
+      <w:r>
+        <w:rPr>
+          <w:color w:val="6A8759"/>
+        </w:rPr>
+        <w:br/>
+        <w:t xml:space="preserve">                </w:t>
+      </w:r>
+      <w:r>
+        <w:rPr>
+          <w:color w:val="6A8759"/>
+        </w:rPr>
+        <w:br/>
+        <w:t xml:space="preserve">                </w:t>
+      </w:r>
+      <w:proofErr w:type="spellStart"/>
+      <w:r>
+        <w:rPr>
+          <w:color w:val="6A8759"/>
+        </w:rPr>
+        <w:t>MDLabel</w:t>
+      </w:r>
+      <w:proofErr w:type="spellEnd"/>
+      <w:r>
+        <w:rPr>
+          <w:color w:val="6A8759"/>
+        </w:rPr>
+        <w:t>:</w:t>
+      </w:r>
+      <w:r>
+        <w:rPr>
+          <w:color w:val="6A8759"/>
+        </w:rPr>
+        <w:br/>
+        <w:t xml:space="preserve">                    text: 'Abhijith M'</w:t>
+      </w:r>
+      <w:r>
+        <w:rPr>
+          <w:color w:val="6A8759"/>
+        </w:rPr>
+        <w:br/>
+        <w:t xml:space="preserve">                    </w:t>
+      </w:r>
+      <w:proofErr w:type="spellStart"/>
+      <w:r>
+        <w:rPr>
+          <w:color w:val="6A8759"/>
+        </w:rPr>
+        <w:t>font_style</w:t>
+      </w:r>
+      <w:proofErr w:type="spellEnd"/>
+      <w:r>
+        <w:rPr>
+          <w:color w:val="6A8759"/>
+        </w:rPr>
+        <w:t>: 'Subtitle1'</w:t>
+      </w:r>
+      <w:r>
+        <w:rPr>
+          <w:color w:val="6A8759"/>
+        </w:rPr>
+        <w:br/>
+        <w:t xml:space="preserve">                    </w:t>
+      </w:r>
+      <w:proofErr w:type="spellStart"/>
+      <w:r>
+        <w:rPr>
+          <w:color w:val="6A8759"/>
+        </w:rPr>
+        <w:t>size_hint_y</w:t>
+      </w:r>
+      <w:proofErr w:type="spellEnd"/>
+      <w:r>
+        <w:rPr>
+          <w:color w:val="6A8759"/>
+        </w:rPr>
+        <w:t>: None</w:t>
+      </w:r>
+      <w:r>
+        <w:rPr>
+          <w:color w:val="6A8759"/>
+        </w:rPr>
+        <w:br/>
+        <w:t xml:space="preserve">                    height: </w:t>
+      </w:r>
+      <w:proofErr w:type="spellStart"/>
+      <w:r>
+        <w:rPr>
+          <w:color w:val="6A8759"/>
+        </w:rPr>
+        <w:t>self.texture_size</w:t>
+      </w:r>
+      <w:proofErr w:type="spellEnd"/>
+      <w:r>
+        <w:rPr>
+          <w:color w:val="6A8759"/>
+        </w:rPr>
+        <w:t>[1]</w:t>
+      </w:r>
+      <w:r>
+        <w:rPr>
+          <w:color w:val="6A8759"/>
+        </w:rPr>
+        <w:br/>
+        <w:t xml:space="preserve">                    </w:t>
+      </w:r>
+      <w:r>
+        <w:rPr>
+          <w:color w:val="6A8759"/>
+        </w:rPr>
+        <w:br/>
+        <w:t xml:space="preserve">                </w:t>
+      </w:r>
+      <w:proofErr w:type="spellStart"/>
+      <w:r>
+        <w:rPr>
+          <w:color w:val="6A8759"/>
+        </w:rPr>
+        <w:t>MDLabel</w:t>
+      </w:r>
+      <w:proofErr w:type="spellEnd"/>
+      <w:r>
+        <w:rPr>
+          <w:color w:val="6A8759"/>
+        </w:rPr>
+        <w:t>:</w:t>
+      </w:r>
+      <w:r>
+        <w:rPr>
+          <w:color w:val="6A8759"/>
+        </w:rPr>
+        <w:br/>
+        <w:t xml:space="preserve">                    text: 'abhijithm2447@gmail.com'</w:t>
+      </w:r>
+      <w:r>
+        <w:rPr>
+          <w:color w:val="6A8759"/>
+        </w:rPr>
+        <w:br/>
+        <w:t xml:space="preserve">                    </w:t>
+      </w:r>
+      <w:proofErr w:type="spellStart"/>
+      <w:r>
+        <w:rPr>
+          <w:color w:val="6A8759"/>
+        </w:rPr>
+        <w:t>font_style</w:t>
+      </w:r>
+      <w:proofErr w:type="spellEnd"/>
+      <w:r>
+        <w:rPr>
+          <w:color w:val="6A8759"/>
+        </w:rPr>
+        <w:t>: 'Caption'</w:t>
+      </w:r>
+      <w:r>
+        <w:rPr>
+          <w:color w:val="6A8759"/>
+        </w:rPr>
+        <w:br/>
+        <w:t xml:space="preserve">                    </w:t>
+      </w:r>
+      <w:proofErr w:type="spellStart"/>
+      <w:r>
+        <w:rPr>
+          <w:color w:val="6A8759"/>
+        </w:rPr>
+        <w:t>size_hint_y</w:t>
+      </w:r>
+      <w:proofErr w:type="spellEnd"/>
+      <w:r>
+        <w:rPr>
+          <w:color w:val="6A8759"/>
+        </w:rPr>
+        <w:t>: None</w:t>
+      </w:r>
+      <w:r>
+        <w:rPr>
+          <w:color w:val="6A8759"/>
+        </w:rPr>
+        <w:br/>
+        <w:t xml:space="preserve">                    height: </w:t>
+      </w:r>
+      <w:proofErr w:type="spellStart"/>
+      <w:r>
+        <w:rPr>
+          <w:color w:val="6A8759"/>
+        </w:rPr>
+        <w:t>self.texture_size</w:t>
+      </w:r>
+      <w:proofErr w:type="spellEnd"/>
+      <w:r>
+        <w:rPr>
+          <w:color w:val="6A8759"/>
+        </w:rPr>
+        <w:t>[1]</w:t>
+      </w:r>
+      <w:r>
+        <w:rPr>
+          <w:color w:val="6A8759"/>
+        </w:rPr>
+        <w:br/>
+        <w:t xml:space="preserve">                    </w:t>
+      </w:r>
+      <w:r>
+        <w:rPr>
+          <w:color w:val="6A8759"/>
+        </w:rPr>
+        <w:br/>
+        <w:t xml:space="preserve">                </w:t>
+      </w:r>
+      <w:proofErr w:type="spellStart"/>
+      <w:r>
+        <w:rPr>
+          <w:color w:val="6A8759"/>
+        </w:rPr>
+        <w:t>ScrollView</w:t>
+      </w:r>
+      <w:proofErr w:type="spellEnd"/>
+      <w:r>
+        <w:rPr>
+          <w:color w:val="6A8759"/>
+        </w:rPr>
+        <w:t>:</w:t>
+      </w:r>
+      <w:r>
+        <w:rPr>
+          <w:color w:val="6A8759"/>
+        </w:rPr>
+        <w:br/>
+        <w:t xml:space="preserve">                    </w:t>
+      </w:r>
+      <w:proofErr w:type="spellStart"/>
+      <w:r>
+        <w:rPr>
+          <w:color w:val="6A8759"/>
+        </w:rPr>
+        <w:t>MDList</w:t>
+      </w:r>
+      <w:proofErr w:type="spellEnd"/>
+      <w:r>
+        <w:rPr>
+          <w:color w:val="6A8759"/>
+        </w:rPr>
+        <w:t>:</w:t>
+      </w:r>
+      <w:r>
+        <w:rPr>
+          <w:color w:val="6A8759"/>
+        </w:rPr>
+        <w:br/>
+        <w:t xml:space="preserve">                        </w:t>
+      </w:r>
+      <w:proofErr w:type="spellStart"/>
+      <w:r>
+        <w:rPr>
+          <w:color w:val="6A8759"/>
+        </w:rPr>
+        <w:t>OneLineIconListItem</w:t>
+      </w:r>
+      <w:proofErr w:type="spellEnd"/>
+      <w:r>
+        <w:rPr>
+          <w:color w:val="6A8759"/>
+        </w:rPr>
+        <w:t>:</w:t>
+      </w:r>
+      <w:r>
+        <w:rPr>
+          <w:color w:val="6A8759"/>
+        </w:rPr>
+        <w:br/>
+        <w:t xml:space="preserve">                            text: 'Profile'</w:t>
+      </w:r>
+      <w:r>
+        <w:rPr>
+          <w:color w:val="6A8759"/>
+        </w:rPr>
+        <w:br/>
+        <w:t xml:space="preserve">                            </w:t>
+      </w:r>
+      <w:proofErr w:type="spellStart"/>
+      <w:r>
+        <w:rPr>
+          <w:color w:val="6A8759"/>
+        </w:rPr>
+        <w:t>IconLeftWidget</w:t>
+      </w:r>
+      <w:proofErr w:type="spellEnd"/>
+      <w:r>
+        <w:rPr>
+          <w:color w:val="6A8759"/>
+        </w:rPr>
+        <w:t>:</w:t>
+      </w:r>
+      <w:r>
+        <w:rPr>
+          <w:color w:val="6A8759"/>
+        </w:rPr>
+        <w:br/>
+        <w:t xml:space="preserve">                                icon: 'face-man-profile'</w:t>
+      </w:r>
+      <w:r>
+        <w:rPr>
+          <w:color w:val="6A8759"/>
+        </w:rPr>
+        <w:br/>
+        <w:t xml:space="preserve">                        </w:t>
+      </w:r>
+      <w:proofErr w:type="spellStart"/>
+      <w:r>
+        <w:rPr>
+          <w:color w:val="6A8759"/>
+        </w:rPr>
+        <w:t>OneLineIconListItem</w:t>
+      </w:r>
+      <w:proofErr w:type="spellEnd"/>
+      <w:r>
+        <w:rPr>
+          <w:color w:val="6A8759"/>
+        </w:rPr>
+        <w:t>:</w:t>
+      </w:r>
+      <w:r>
+        <w:rPr>
+          <w:color w:val="6A8759"/>
+        </w:rPr>
+        <w:br/>
+        <w:t xml:space="preserve">                            text: 'Upload'</w:t>
+      </w:r>
+      <w:r>
+        <w:rPr>
+          <w:color w:val="6A8759"/>
+        </w:rPr>
+        <w:br/>
+        <w:t xml:space="preserve">                            </w:t>
+      </w:r>
+      <w:proofErr w:type="spellStart"/>
+      <w:r>
+        <w:rPr>
+          <w:color w:val="6A8759"/>
+        </w:rPr>
+        <w:t>IconLeftWidget</w:t>
+      </w:r>
+      <w:proofErr w:type="spellEnd"/>
+      <w:r>
+        <w:rPr>
+          <w:color w:val="6A8759"/>
+        </w:rPr>
+        <w:t>:</w:t>
+      </w:r>
+      <w:r>
+        <w:rPr>
+          <w:color w:val="6A8759"/>
+        </w:rPr>
+        <w:br/>
+        <w:t xml:space="preserve">                                icon: 'file-upload'</w:t>
+      </w:r>
+      <w:r>
+        <w:rPr>
+          <w:color w:val="6A8759"/>
+        </w:rPr>
+        <w:br/>
+      </w:r>
+      <w:r>
+        <w:rPr>
+          <w:color w:val="6A8759"/>
+        </w:rPr>
+        <w:lastRenderedPageBreak/>
+        <w:t xml:space="preserve">                        </w:t>
+      </w:r>
+      <w:proofErr w:type="spellStart"/>
+      <w:r>
+        <w:rPr>
+          <w:color w:val="6A8759"/>
+        </w:rPr>
+        <w:t>OneLineIconListItem</w:t>
+      </w:r>
+      <w:proofErr w:type="spellEnd"/>
+      <w:r>
+        <w:rPr>
+          <w:color w:val="6A8759"/>
+        </w:rPr>
+        <w:t>:</w:t>
+      </w:r>
+      <w:r>
+        <w:rPr>
+          <w:color w:val="6A8759"/>
+        </w:rPr>
+        <w:br/>
+        <w:t xml:space="preserve">                            text: 'Logout'</w:t>
+      </w:r>
+      <w:r>
+        <w:rPr>
+          <w:color w:val="6A8759"/>
+        </w:rPr>
+        <w:br/>
+        <w:t xml:space="preserve">                            </w:t>
+      </w:r>
+      <w:proofErr w:type="spellStart"/>
+      <w:r>
+        <w:rPr>
+          <w:color w:val="6A8759"/>
+        </w:rPr>
+        <w:t>IconLeftWidget</w:t>
+      </w:r>
+      <w:proofErr w:type="spellEnd"/>
+      <w:r>
+        <w:rPr>
+          <w:color w:val="6A8759"/>
+        </w:rPr>
+        <w:t>:</w:t>
+      </w:r>
+      <w:r>
+        <w:rPr>
+          <w:color w:val="6A8759"/>
+        </w:rPr>
+        <w:br/>
+        <w:t xml:space="preserve">                                icon: 'logout'</w:t>
+      </w:r>
+      <w:r>
+        <w:rPr>
+          <w:color w:val="6A8759"/>
+        </w:rPr>
+        <w:br/>
+        <w:t>"""</w:t>
+      </w:r>
+      <w:r>
+        <w:rPr>
+          <w:color w:val="6A8759"/>
+        </w:rPr>
+        <w:br/>
+      </w:r>
+      <w:r>
+        <w:rPr>
+          <w:color w:val="6A8759"/>
+        </w:rPr>
+        <w:br/>
+      </w:r>
+      <w:r>
+        <w:rPr>
+          <w:color w:val="6A8759"/>
+        </w:rPr>
+        <w:br/>
+      </w:r>
+      <w:r>
+        <w:rPr>
+          <w:color w:val="CC7832"/>
+        </w:rPr>
+        <w:t xml:space="preserve">class </w:t>
+      </w:r>
+      <w:proofErr w:type="spellStart"/>
+      <w:r>
+        <w:rPr>
+          <w:color w:val="A9B7C6"/>
+        </w:rPr>
+        <w:t>DemoApp</w:t>
+      </w:r>
+      <w:proofErr w:type="spellEnd"/>
+      <w:r>
+        <w:rPr>
+          <w:color w:val="A9B7C6"/>
+        </w:rPr>
+        <w:t>(</w:t>
+      </w:r>
+      <w:proofErr w:type="spellStart"/>
+      <w:r>
+        <w:rPr>
+          <w:color w:val="A9B7C6"/>
+        </w:rPr>
+        <w:t>MDApp</w:t>
+      </w:r>
+      <w:proofErr w:type="spellEnd"/>
+      <w:r>
+        <w:rPr>
+          <w:color w:val="A9B7C6"/>
+        </w:rPr>
+        <w:t>):</w:t>
+      </w:r>
+      <w:r>
+        <w:rPr>
+          <w:color w:val="A9B7C6"/>
+        </w:rPr>
+        <w:br/>
+      </w:r>
+      <w:r>
+        <w:rPr>
+          <w:color w:val="A9B7C6"/>
+        </w:rPr>
+        <w:br/>
+        <w:t xml:space="preserve">    </w:t>
+      </w:r>
+      <w:r>
+        <w:rPr>
+          <w:color w:val="CC7832"/>
+        </w:rPr>
+        <w:t xml:space="preserve">def </w:t>
+      </w:r>
+      <w:r>
+        <w:rPr>
+          <w:color w:val="FFC66D"/>
+        </w:rPr>
+        <w:t>build</w:t>
+      </w:r>
+      <w:r>
+        <w:rPr>
+          <w:color w:val="A9B7C6"/>
+        </w:rPr>
+        <w:t>(</w:t>
+      </w:r>
+      <w:r>
+        <w:rPr>
+          <w:color w:val="94558D"/>
+        </w:rPr>
+        <w:t>self</w:t>
+      </w:r>
+      <w:r>
+        <w:rPr>
+          <w:color w:val="A9B7C6"/>
+        </w:rPr>
+        <w:t>):</w:t>
+      </w:r>
+      <w:r>
+        <w:rPr>
+          <w:color w:val="A9B7C6"/>
+        </w:rPr>
+        <w:br/>
+        <w:t xml:space="preserve">        </w:t>
+      </w:r>
+      <w:proofErr w:type="spellStart"/>
+      <w:r>
+        <w:rPr>
+          <w:color w:val="94558D"/>
+        </w:rPr>
+        <w:t>self</w:t>
+      </w:r>
+      <w:r>
+        <w:rPr>
+          <w:color w:val="A9B7C6"/>
+        </w:rPr>
+        <w:t>.theme_cls.primary_palette</w:t>
+      </w:r>
+      <w:proofErr w:type="spellEnd"/>
+      <w:r>
+        <w:rPr>
+          <w:color w:val="A9B7C6"/>
+        </w:rPr>
+        <w:t xml:space="preserve"> = </w:t>
+      </w:r>
+      <w:r>
+        <w:rPr>
+          <w:color w:val="6A8759"/>
+        </w:rPr>
+        <w:t>"Red"</w:t>
+      </w:r>
+      <w:r>
+        <w:rPr>
+          <w:color w:val="6A8759"/>
+        </w:rPr>
+        <w:br/>
+        <w:t xml:space="preserve">        </w:t>
+      </w:r>
+      <w:r>
+        <w:rPr>
+          <w:color w:val="A9B7C6"/>
+        </w:rPr>
+        <w:t xml:space="preserve">screen = </w:t>
+      </w:r>
+      <w:proofErr w:type="spellStart"/>
+      <w:r>
+        <w:rPr>
+          <w:color w:val="A9B7C6"/>
+        </w:rPr>
+        <w:t>Builder.load_string</w:t>
+      </w:r>
+      <w:proofErr w:type="spellEnd"/>
+      <w:r>
+        <w:rPr>
+          <w:color w:val="A9B7C6"/>
+        </w:rPr>
+        <w:t>(</w:t>
+      </w:r>
+      <w:proofErr w:type="spellStart"/>
+      <w:r>
+        <w:rPr>
+          <w:color w:val="A9B7C6"/>
+        </w:rPr>
+        <w:t>screen_helper</w:t>
+      </w:r>
+      <w:proofErr w:type="spellEnd"/>
+      <w:r>
+        <w:rPr>
+          <w:color w:val="A9B7C6"/>
+        </w:rPr>
+        <w:t>)</w:t>
+      </w:r>
+      <w:r>
+        <w:rPr>
+          <w:color w:val="A9B7C6"/>
+        </w:rPr>
+        <w:br/>
+      </w:r>
+      <w:r>
+        <w:rPr>
+          <w:color w:val="A9B7C6"/>
+        </w:rPr>
+        <w:br/>
+        <w:t xml:space="preserve">        </w:t>
+      </w:r>
+      <w:r>
+        <w:rPr>
+          <w:color w:val="CC7832"/>
+        </w:rPr>
+        <w:t xml:space="preserve">return </w:t>
+      </w:r>
+      <w:r>
+        <w:rPr>
+          <w:color w:val="A9B7C6"/>
+        </w:rPr>
+        <w:t>screen</w:t>
+      </w:r>
+      <w:r>
+        <w:rPr>
+          <w:color w:val="A9B7C6"/>
+        </w:rPr>
+        <w:br/>
+      </w:r>
+      <w:r>
+        <w:rPr>
+          <w:color w:val="A9B7C6"/>
+        </w:rPr>
+        <w:br/>
+      </w:r>
+      <w:r>
+        <w:rPr>
+          <w:color w:val="A9B7C6"/>
+        </w:rPr>
+        <w:br/>
+      </w:r>
+      <w:proofErr w:type="spellStart"/>
+      <w:r>
+        <w:rPr>
+          <w:color w:val="A9B7C6"/>
+        </w:rPr>
+        <w:t>DemoApp</w:t>
+      </w:r>
+      <w:proofErr w:type="spellEnd"/>
+      <w:r>
+        <w:rPr>
+          <w:color w:val="A9B7C6"/>
+        </w:rPr>
+        <w:t>().run()</w:t>
+      </w:r>
+    </w:p>
+    <w:p>
+      <w:pPr>
+        <w:pStyle w:val="Heading2"/>
         <w:rPr>
           <w:lang w:val="en-US"/>
         </w:rPr>
       </w:pPr>
+      <w:r>
+        <w:rPr>
+          <w:lang w:val="en-US"/>
+        </w:rPr>
+        <w:t>Changing Screens using ScreenManager</w:t>
+      </w:r>
+    </w:p>
+    <w:p>
+      <w:pPr>
+        <w:pStyle w:val="HTMLPreformatted"/>
+        <w:shd w:val="clear" w:color="auto" w:fill="2B2B2B"/>
+        <w:rPr>
+          <w:color w:val="A9B7C6"/>
+        </w:rPr>
+      </w:pPr>
+      <w:r>
+        <w:rPr>
+          <w:color w:val="CC7832"/>
+        </w:rPr>
+        <w:t xml:space="preserve">from </w:t>
+      </w:r>
+      <w:proofErr w:type="spellStart"/>
+      <w:r>
+        <w:rPr>
+          <w:color w:val="A9B7C6"/>
+        </w:rPr>
+        <w:t>kivymd.app</w:t>
+      </w:r>
+      <w:proofErr w:type="spellEnd"/>
+      <w:r>
+        <w:rPr>
+          <w:color w:val="A9B7C6"/>
+        </w:rPr>
+        <w:t xml:space="preserve"> </w:t>
+      </w:r>
+      <w:r>
+        <w:rPr>
+          <w:color w:val="CC7832"/>
+        </w:rPr>
+        <w:t xml:space="preserve">import </w:t>
+      </w:r>
+      <w:proofErr w:type="spellStart"/>
+      <w:r>
+        <w:rPr>
+          <w:color w:val="A9B7C6"/>
+        </w:rPr>
+        <w:t>MDApp</w:t>
+      </w:r>
+      <w:proofErr w:type="spellEnd"/>
+      <w:r>
+        <w:rPr>
+          <w:color w:val="A9B7C6"/>
+        </w:rPr>
+        <w:br/>
+      </w:r>
+      <w:r>
+        <w:rPr>
+          <w:color w:val="CC7832"/>
+        </w:rPr>
+        <w:t xml:space="preserve">from </w:t>
+      </w:r>
+      <w:proofErr w:type="spellStart"/>
+      <w:r>
+        <w:rPr>
+          <w:color w:val="A9B7C6"/>
+        </w:rPr>
+        <w:t>kivy.lang.builder</w:t>
+      </w:r>
+      <w:proofErr w:type="spellEnd"/>
+      <w:r>
+        <w:rPr>
+          <w:color w:val="A9B7C6"/>
+        </w:rPr>
+        <w:t xml:space="preserve"> </w:t>
+      </w:r>
+      <w:r>
+        <w:rPr>
+          <w:color w:val="CC7832"/>
+        </w:rPr>
+        <w:t xml:space="preserve">import </w:t>
+      </w:r>
+      <w:r>
+        <w:rPr>
+          <w:color w:val="A9B7C6"/>
+        </w:rPr>
+        <w:t>Builder</w:t>
+      </w:r>
+      <w:r>
+        <w:rPr>
+          <w:color w:val="A9B7C6"/>
+        </w:rPr>
+        <w:br/>
+      </w:r>
+      <w:r>
+        <w:rPr>
+          <w:color w:val="CC7832"/>
+        </w:rPr>
+        <w:t xml:space="preserve">from </w:t>
+      </w:r>
+      <w:proofErr w:type="spellStart"/>
+      <w:r>
+        <w:rPr>
+          <w:color w:val="A9B7C6"/>
+        </w:rPr>
+        <w:t>kivy.uix.screenmanager</w:t>
+      </w:r>
+      <w:proofErr w:type="spellEnd"/>
+      <w:r>
+        <w:rPr>
+          <w:color w:val="A9B7C6"/>
+        </w:rPr>
+        <w:t xml:space="preserve"> </w:t>
+      </w:r>
+      <w:r>
+        <w:rPr>
+          <w:color w:val="CC7832"/>
+        </w:rPr>
+        <w:t xml:space="preserve">import </w:t>
+      </w:r>
+      <w:proofErr w:type="spellStart"/>
+      <w:r>
+        <w:rPr>
+          <w:color w:val="A9B7C6"/>
+        </w:rPr>
+        <w:t>ScreenManager</w:t>
+      </w:r>
+      <w:proofErr w:type="spellEnd"/>
+      <w:r>
+        <w:rPr>
+          <w:color w:val="CC7832"/>
+        </w:rPr>
+        <w:t xml:space="preserve">, </w:t>
+      </w:r>
+      <w:r>
+        <w:rPr>
+          <w:color w:val="A9B7C6"/>
+        </w:rPr>
+        <w:t>Screen</w:t>
+      </w:r>
+      <w:r>
+        <w:rPr>
+          <w:color w:val="A9B7C6"/>
+        </w:rPr>
+        <w:br/>
+      </w:r>
+      <w:r>
+        <w:rPr>
+          <w:color w:val="A9B7C6"/>
+        </w:rPr>
+        <w:br/>
+      </w:r>
+      <w:proofErr w:type="spellStart"/>
+      <w:r>
+        <w:rPr>
+          <w:color w:val="A9B7C6"/>
+        </w:rPr>
+        <w:t>screen_helper</w:t>
+      </w:r>
+      <w:proofErr w:type="spellEnd"/>
+      <w:r>
+        <w:rPr>
+          <w:color w:val="A9B7C6"/>
+        </w:rPr>
+        <w:t xml:space="preserve"> = </w:t>
+      </w:r>
+      <w:r>
+        <w:rPr>
+          <w:color w:val="6A8759"/>
+        </w:rPr>
+        <w:t>"""</w:t>
+      </w:r>
+      <w:r>
+        <w:rPr>
+          <w:color w:val="6A8759"/>
+        </w:rPr>
+        <w:br/>
+      </w:r>
+      <w:proofErr w:type="spellStart"/>
+      <w:r>
+        <w:rPr>
+          <w:color w:val="6A8759"/>
+        </w:rPr>
+        <w:t>ScreenManager</w:t>
+      </w:r>
+      <w:proofErr w:type="spellEnd"/>
+      <w:r>
+        <w:rPr>
+          <w:color w:val="6A8759"/>
+        </w:rPr>
+        <w:t>:</w:t>
+      </w:r>
+      <w:r>
+        <w:rPr>
+          <w:color w:val="6A8759"/>
+        </w:rPr>
+        <w:br/>
+        <w:t xml:space="preserve">    </w:t>
+      </w:r>
+      <w:proofErr w:type="spellStart"/>
+      <w:r>
+        <w:rPr>
+          <w:color w:val="6A8759"/>
+        </w:rPr>
+        <w:t>MenuScreen</w:t>
+      </w:r>
+      <w:proofErr w:type="spellEnd"/>
+      <w:r>
+        <w:rPr>
+          <w:color w:val="6A8759"/>
+        </w:rPr>
+        <w:t>:</w:t>
+      </w:r>
+      <w:r>
+        <w:rPr>
+          <w:color w:val="6A8759"/>
+        </w:rPr>
+        <w:br/>
+        <w:t xml:space="preserve">    </w:t>
+      </w:r>
+      <w:proofErr w:type="spellStart"/>
+      <w:r>
+        <w:rPr>
+          <w:color w:val="6A8759"/>
+        </w:rPr>
+        <w:t>ProfileScreen</w:t>
+      </w:r>
+      <w:proofErr w:type="spellEnd"/>
+      <w:r>
+        <w:rPr>
+          <w:color w:val="6A8759"/>
+        </w:rPr>
+        <w:t>:</w:t>
+      </w:r>
+      <w:r>
+        <w:rPr>
+          <w:color w:val="6A8759"/>
+        </w:rPr>
+        <w:br/>
+        <w:t xml:space="preserve">    </w:t>
+      </w:r>
+      <w:proofErr w:type="spellStart"/>
+      <w:r>
+        <w:rPr>
+          <w:color w:val="6A8759"/>
+        </w:rPr>
+        <w:t>UploadScreen</w:t>
+      </w:r>
+      <w:proofErr w:type="spellEnd"/>
+      <w:r>
+        <w:rPr>
+          <w:color w:val="6A8759"/>
+        </w:rPr>
+        <w:t>:</w:t>
+      </w:r>
+      <w:r>
+        <w:rPr>
+          <w:color w:val="6A8759"/>
+        </w:rPr>
+        <w:br/>
+        <w:t>&lt;</w:t>
+      </w:r>
+      <w:proofErr w:type="spellStart"/>
+      <w:r>
+        <w:rPr>
+          <w:color w:val="6A8759"/>
+        </w:rPr>
+        <w:t>MenuScreen</w:t>
+      </w:r>
+      <w:proofErr w:type="spellEnd"/>
+      <w:r>
+        <w:rPr>
+          <w:color w:val="6A8759"/>
+        </w:rPr>
+        <w:t>&gt;:</w:t>
+      </w:r>
+      <w:r>
+        <w:rPr>
+          <w:color w:val="6A8759"/>
+        </w:rPr>
+        <w:br/>
+        <w:t xml:space="preserve">    name: 'menu'</w:t>
+      </w:r>
+      <w:r>
+        <w:rPr>
+          <w:color w:val="6A8759"/>
+        </w:rPr>
+        <w:br/>
+        <w:t xml:space="preserve">    </w:t>
+      </w:r>
+      <w:proofErr w:type="spellStart"/>
+      <w:r>
+        <w:rPr>
+          <w:color w:val="6A8759"/>
+        </w:rPr>
+        <w:t>MDRectangleFlatButton</w:t>
+      </w:r>
+      <w:proofErr w:type="spellEnd"/>
+      <w:r>
+        <w:rPr>
+          <w:color w:val="6A8759"/>
+        </w:rPr>
+        <w:t>:</w:t>
+      </w:r>
+      <w:r>
+        <w:rPr>
+          <w:color w:val="6A8759"/>
+        </w:rPr>
+        <w:br/>
+        <w:t xml:space="preserve">        text: 'Profile'</w:t>
+      </w:r>
+      <w:r>
+        <w:rPr>
+          <w:color w:val="6A8759"/>
+        </w:rPr>
+        <w:br/>
+        <w:t xml:space="preserve">        </w:t>
+      </w:r>
+      <w:proofErr w:type="spellStart"/>
+      <w:r>
+        <w:rPr>
+          <w:color w:val="6A8759"/>
+        </w:rPr>
+        <w:t>pos_hint</w:t>
+      </w:r>
+      <w:proofErr w:type="spellEnd"/>
+      <w:r>
+        <w:rPr>
+          <w:color w:val="6A8759"/>
+        </w:rPr>
+        <w:t>: {'center_x':0.5,'center_y':0.6}</w:t>
+      </w:r>
+      <w:r>
+        <w:rPr>
+          <w:color w:val="6A8759"/>
+        </w:rPr>
+        <w:br/>
+        <w:t xml:space="preserve">        </w:t>
+      </w:r>
+      <w:proofErr w:type="spellStart"/>
+      <w:r>
+        <w:rPr>
+          <w:color w:val="6A8759"/>
+        </w:rPr>
+        <w:t>on_press</w:t>
+      </w:r>
+      <w:proofErr w:type="spellEnd"/>
+      <w:r>
+        <w:rPr>
+          <w:color w:val="6A8759"/>
+        </w:rPr>
+        <w:t xml:space="preserve">: </w:t>
+      </w:r>
+      <w:proofErr w:type="spellStart"/>
+      <w:r>
+        <w:rPr>
+          <w:color w:val="6A8759"/>
+        </w:rPr>
+        <w:t>root.manager.current</w:t>
+      </w:r>
+      <w:proofErr w:type="spellEnd"/>
+      <w:r>
+        <w:rPr>
+          <w:color w:val="6A8759"/>
+        </w:rPr>
+        <w:t xml:space="preserve"> = 'profile'</w:t>
+      </w:r>
+      <w:r>
+        <w:rPr>
+          <w:color w:val="6A8759"/>
+        </w:rPr>
+        <w:br/>
+        <w:t xml:space="preserve">    </w:t>
+      </w:r>
+      <w:proofErr w:type="spellStart"/>
+      <w:r>
+        <w:rPr>
+          <w:color w:val="6A8759"/>
+        </w:rPr>
+        <w:t>MDRectangleFlatButton</w:t>
+      </w:r>
+      <w:proofErr w:type="spellEnd"/>
+      <w:r>
+        <w:rPr>
+          <w:color w:val="6A8759"/>
+        </w:rPr>
+        <w:t>:</w:t>
+      </w:r>
+      <w:r>
+        <w:rPr>
+          <w:color w:val="6A8759"/>
+        </w:rPr>
+        <w:br/>
+        <w:t xml:space="preserve">        text: 'Upload'</w:t>
+      </w:r>
+      <w:r>
+        <w:rPr>
+          <w:color w:val="6A8759"/>
+        </w:rPr>
+        <w:br/>
+        <w:t xml:space="preserve">        </w:t>
+      </w:r>
+      <w:proofErr w:type="spellStart"/>
+      <w:r>
+        <w:rPr>
+          <w:color w:val="6A8759"/>
+        </w:rPr>
+        <w:t>pos_hint</w:t>
+      </w:r>
+      <w:proofErr w:type="spellEnd"/>
+      <w:r>
+        <w:rPr>
+          <w:color w:val="6A8759"/>
+        </w:rPr>
+        <w:t>: {'center_x':0.5,'center_y':0.5}</w:t>
+      </w:r>
+      <w:r>
+        <w:rPr>
+          <w:color w:val="6A8759"/>
+        </w:rPr>
+        <w:br/>
+        <w:t xml:space="preserve">        </w:t>
+      </w:r>
+      <w:proofErr w:type="spellStart"/>
+      <w:r>
+        <w:rPr>
+          <w:color w:val="6A8759"/>
+        </w:rPr>
+        <w:t>on_press</w:t>
+      </w:r>
+      <w:proofErr w:type="spellEnd"/>
+      <w:r>
+        <w:rPr>
+          <w:color w:val="6A8759"/>
+        </w:rPr>
+        <w:t xml:space="preserve">: </w:t>
+      </w:r>
+      <w:proofErr w:type="spellStart"/>
+      <w:r>
+        <w:rPr>
+          <w:color w:val="6A8759"/>
+        </w:rPr>
+        <w:t>root.manager.current</w:t>
+      </w:r>
+      <w:proofErr w:type="spellEnd"/>
+      <w:r>
+        <w:rPr>
+          <w:color w:val="6A8759"/>
+        </w:rPr>
+        <w:t xml:space="preserve"> = 'upload'</w:t>
+      </w:r>
+      <w:r>
+        <w:rPr>
+          <w:color w:val="6A8759"/>
+        </w:rPr>
+        <w:br/>
+        <w:t xml:space="preserve">    </w:t>
+      </w:r>
+      <w:r>
+        <w:rPr>
+          <w:color w:val="6A8759"/>
+        </w:rPr>
+        <w:br/>
+        <w:t>&lt;</w:t>
+      </w:r>
+      <w:proofErr w:type="spellStart"/>
+      <w:r>
+        <w:rPr>
+          <w:color w:val="6A8759"/>
+        </w:rPr>
+        <w:t>ProfileScreen</w:t>
+      </w:r>
+      <w:proofErr w:type="spellEnd"/>
+      <w:r>
+        <w:rPr>
+          <w:color w:val="6A8759"/>
+        </w:rPr>
+        <w:t>&gt;:</w:t>
+      </w:r>
+      <w:r>
+        <w:rPr>
+          <w:color w:val="6A8759"/>
+        </w:rPr>
+        <w:br/>
+        <w:t xml:space="preserve">    name: 'profile'</w:t>
+      </w:r>
+      <w:r>
+        <w:rPr>
+          <w:color w:val="6A8759"/>
+        </w:rPr>
+        <w:br/>
+        <w:t xml:space="preserve">    </w:t>
+      </w:r>
+      <w:proofErr w:type="spellStart"/>
+      <w:r>
+        <w:rPr>
+          <w:color w:val="6A8759"/>
+        </w:rPr>
+        <w:t>MDLabel</w:t>
+      </w:r>
+      <w:proofErr w:type="spellEnd"/>
+      <w:r>
+        <w:rPr>
+          <w:color w:val="6A8759"/>
+        </w:rPr>
+        <w:t>:</w:t>
+      </w:r>
+      <w:r>
+        <w:rPr>
+          <w:color w:val="6A8759"/>
+        </w:rPr>
+        <w:br/>
+        <w:t xml:space="preserve">        text: 'Profile'</w:t>
+      </w:r>
+      <w:r>
+        <w:rPr>
+          <w:color w:val="6A8759"/>
+        </w:rPr>
+        <w:br/>
+        <w:t xml:space="preserve">        </w:t>
+      </w:r>
+      <w:proofErr w:type="spellStart"/>
+      <w:r>
+        <w:rPr>
+          <w:color w:val="6A8759"/>
+        </w:rPr>
+        <w:t>halign</w:t>
+      </w:r>
+      <w:proofErr w:type="spellEnd"/>
+      <w:r>
+        <w:rPr>
+          <w:color w:val="6A8759"/>
+        </w:rPr>
+        <w:t>: '</w:t>
+      </w:r>
+      <w:proofErr w:type="spellStart"/>
+      <w:r>
+        <w:rPr>
+          <w:color w:val="6A8759"/>
+        </w:rPr>
+        <w:t>center</w:t>
+      </w:r>
+      <w:proofErr w:type="spellEnd"/>
+      <w:r>
+        <w:rPr>
+          <w:color w:val="6A8759"/>
+        </w:rPr>
+        <w:t>'</w:t>
+      </w:r>
+      <w:r>
+        <w:rPr>
+          <w:color w:val="6A8759"/>
+        </w:rPr>
+        <w:br/>
+        <w:t xml:space="preserve">    </w:t>
+      </w:r>
+      <w:proofErr w:type="spellStart"/>
+      <w:r>
+        <w:rPr>
+          <w:color w:val="6A8759"/>
+        </w:rPr>
+        <w:t>MDRectangleFlatButton</w:t>
+      </w:r>
+      <w:proofErr w:type="spellEnd"/>
+      <w:r>
+        <w:rPr>
+          <w:color w:val="6A8759"/>
+        </w:rPr>
+        <w:t>:</w:t>
+      </w:r>
+      <w:r>
+        <w:rPr>
+          <w:color w:val="6A8759"/>
+        </w:rPr>
+        <w:br/>
+        <w:t xml:space="preserve">        text: 'Back'</w:t>
+      </w:r>
+      <w:r>
+        <w:rPr>
+          <w:color w:val="6A8759"/>
+        </w:rPr>
+        <w:br/>
+        <w:t xml:space="preserve">        </w:t>
+      </w:r>
+      <w:proofErr w:type="spellStart"/>
+      <w:r>
+        <w:rPr>
+          <w:color w:val="6A8759"/>
+        </w:rPr>
+        <w:t>pos_hint</w:t>
+      </w:r>
+      <w:proofErr w:type="spellEnd"/>
+      <w:r>
+        <w:rPr>
+          <w:color w:val="6A8759"/>
+        </w:rPr>
+        <w:t>: {'center_x':0.5,'center_y':0.1}</w:t>
+      </w:r>
+      <w:r>
+        <w:rPr>
+          <w:color w:val="6A8759"/>
+        </w:rPr>
+        <w:br/>
+        <w:t xml:space="preserve">        </w:t>
+      </w:r>
+      <w:proofErr w:type="spellStart"/>
+      <w:r>
+        <w:rPr>
+          <w:color w:val="6A8759"/>
+        </w:rPr>
+        <w:t>on_press</w:t>
+      </w:r>
+      <w:proofErr w:type="spellEnd"/>
+      <w:r>
+        <w:rPr>
+          <w:color w:val="6A8759"/>
+        </w:rPr>
+        <w:t xml:space="preserve">: </w:t>
+      </w:r>
+      <w:proofErr w:type="spellStart"/>
+      <w:r>
+        <w:rPr>
+          <w:color w:val="6A8759"/>
+        </w:rPr>
+        <w:t>root.manager.current</w:t>
+      </w:r>
+      <w:proofErr w:type="spellEnd"/>
+      <w:r>
+        <w:rPr>
+          <w:color w:val="6A8759"/>
+        </w:rPr>
+        <w:t xml:space="preserve"> = 'menu'</w:t>
+      </w:r>
+      <w:r>
+        <w:rPr>
+          <w:color w:val="6A8759"/>
+        </w:rPr>
+        <w:br/>
+        <w:t xml:space="preserve">        </w:t>
+      </w:r>
+      <w:r>
+        <w:rPr>
+          <w:color w:val="6A8759"/>
+        </w:rPr>
+        <w:br/>
+        <w:t>&lt;</w:t>
+      </w:r>
+      <w:proofErr w:type="spellStart"/>
+      <w:r>
+        <w:rPr>
+          <w:color w:val="6A8759"/>
+        </w:rPr>
+        <w:t>UploadScreen</w:t>
+      </w:r>
+      <w:proofErr w:type="spellEnd"/>
+      <w:r>
+        <w:rPr>
+          <w:color w:val="6A8759"/>
+        </w:rPr>
+        <w:t>&gt;:</w:t>
+      </w:r>
+      <w:r>
+        <w:rPr>
+          <w:color w:val="6A8759"/>
+        </w:rPr>
+        <w:br/>
+        <w:t xml:space="preserve">    name: 'upload'</w:t>
+      </w:r>
+      <w:r>
+        <w:rPr>
+          <w:color w:val="6A8759"/>
+        </w:rPr>
+        <w:br/>
+        <w:t xml:space="preserve">    </w:t>
+      </w:r>
+      <w:proofErr w:type="spellStart"/>
+      <w:r>
+        <w:rPr>
+          <w:color w:val="6A8759"/>
+        </w:rPr>
+        <w:t>MDLabel</w:t>
+      </w:r>
+      <w:proofErr w:type="spellEnd"/>
+      <w:r>
+        <w:rPr>
+          <w:color w:val="6A8759"/>
+        </w:rPr>
+        <w:t>:</w:t>
+      </w:r>
+      <w:r>
+        <w:rPr>
+          <w:color w:val="6A8759"/>
+        </w:rPr>
+        <w:br/>
+        <w:t xml:space="preserve">        text: 'Upload'</w:t>
+      </w:r>
+      <w:r>
+        <w:rPr>
+          <w:color w:val="6A8759"/>
+        </w:rPr>
+        <w:br/>
+        <w:t xml:space="preserve">        </w:t>
+      </w:r>
+      <w:proofErr w:type="spellStart"/>
+      <w:r>
+        <w:rPr>
+          <w:color w:val="6A8759"/>
+        </w:rPr>
+        <w:t>halign</w:t>
+      </w:r>
+      <w:proofErr w:type="spellEnd"/>
+      <w:r>
+        <w:rPr>
+          <w:color w:val="6A8759"/>
+        </w:rPr>
+        <w:t>: '</w:t>
+      </w:r>
+      <w:proofErr w:type="spellStart"/>
+      <w:r>
+        <w:rPr>
+          <w:color w:val="6A8759"/>
+        </w:rPr>
+        <w:t>center</w:t>
+      </w:r>
+      <w:proofErr w:type="spellEnd"/>
+      <w:r>
+        <w:rPr>
+          <w:color w:val="6A8759"/>
+        </w:rPr>
+        <w:t>'</w:t>
+      </w:r>
+      <w:r>
+        <w:rPr>
+          <w:color w:val="6A8759"/>
+        </w:rPr>
+        <w:br/>
+        <w:t xml:space="preserve">    </w:t>
+      </w:r>
+      <w:proofErr w:type="spellStart"/>
+      <w:r>
+        <w:rPr>
+          <w:color w:val="6A8759"/>
+        </w:rPr>
+        <w:t>MDRectangleFlatButton</w:t>
+      </w:r>
+      <w:proofErr w:type="spellEnd"/>
+      <w:r>
+        <w:rPr>
+          <w:color w:val="6A8759"/>
+        </w:rPr>
+        <w:t>:</w:t>
+      </w:r>
+      <w:r>
+        <w:rPr>
+          <w:color w:val="6A8759"/>
+        </w:rPr>
+        <w:br/>
+        <w:t xml:space="preserve">        text: 'Back'</w:t>
+      </w:r>
+      <w:r>
+        <w:rPr>
+          <w:color w:val="6A8759"/>
+        </w:rPr>
+        <w:br/>
+        <w:t xml:space="preserve">        </w:t>
+      </w:r>
+      <w:proofErr w:type="spellStart"/>
+      <w:r>
+        <w:rPr>
+          <w:color w:val="6A8759"/>
+        </w:rPr>
+        <w:t>pos_hint</w:t>
+      </w:r>
+      <w:proofErr w:type="spellEnd"/>
+      <w:r>
+        <w:rPr>
+          <w:color w:val="6A8759"/>
+        </w:rPr>
+        <w:t>: {'center_x':0.5,'center_y':0.1}</w:t>
+      </w:r>
+      <w:r>
+        <w:rPr>
+          <w:color w:val="6A8759"/>
+        </w:rPr>
+        <w:br/>
+        <w:t xml:space="preserve">        </w:t>
+      </w:r>
+      <w:proofErr w:type="spellStart"/>
+      <w:r>
+        <w:rPr>
+          <w:color w:val="6A8759"/>
+        </w:rPr>
+        <w:t>on_press</w:t>
+      </w:r>
+      <w:proofErr w:type="spellEnd"/>
+      <w:r>
+        <w:rPr>
+          <w:color w:val="6A8759"/>
+        </w:rPr>
+        <w:t xml:space="preserve">: </w:t>
+      </w:r>
+      <w:proofErr w:type="spellStart"/>
+      <w:r>
+        <w:rPr>
+          <w:color w:val="6A8759"/>
+        </w:rPr>
+        <w:t>root.manager.current</w:t>
+      </w:r>
+      <w:proofErr w:type="spellEnd"/>
+      <w:r>
+        <w:rPr>
+          <w:color w:val="6A8759"/>
+        </w:rPr>
+        <w:t xml:space="preserve"> = 'menu'</w:t>
+      </w:r>
+      <w:r>
+        <w:rPr>
+          <w:color w:val="6A8759"/>
+        </w:rPr>
+        <w:br/>
+        <w:t xml:space="preserve">        </w:t>
+      </w:r>
+      <w:r>
+        <w:rPr>
+          <w:color w:val="6A8759"/>
+        </w:rPr>
+        <w:br/>
+        <w:t>"""</w:t>
+      </w:r>
+      <w:r>
+        <w:rPr>
+          <w:color w:val="6A8759"/>
+        </w:rPr>
+        <w:br/>
+      </w:r>
+      <w:r>
+        <w:rPr>
+          <w:color w:val="6A8759"/>
+        </w:rPr>
+        <w:br/>
+      </w:r>
+      <w:r>
+        <w:rPr>
+          <w:color w:val="6A8759"/>
+        </w:rPr>
+        <w:lastRenderedPageBreak/>
+        <w:br/>
+      </w:r>
+      <w:r>
+        <w:rPr>
+          <w:color w:val="CC7832"/>
+        </w:rPr>
+        <w:t xml:space="preserve">class </w:t>
+      </w:r>
+      <w:proofErr w:type="spellStart"/>
+      <w:r>
+        <w:rPr>
+          <w:color w:val="A9B7C6"/>
+        </w:rPr>
+        <w:t>MenuScreen</w:t>
+      </w:r>
+      <w:proofErr w:type="spellEnd"/>
+      <w:r>
+        <w:rPr>
+          <w:color w:val="A9B7C6"/>
+        </w:rPr>
+        <w:t>(Screen):</w:t>
+      </w:r>
+      <w:r>
+        <w:rPr>
+          <w:color w:val="A9B7C6"/>
+        </w:rPr>
+        <w:br/>
+        <w:t xml:space="preserve">    </w:t>
+      </w:r>
+      <w:r>
+        <w:rPr>
+          <w:color w:val="CC7832"/>
+        </w:rPr>
+        <w:t>pass</w:t>
+      </w:r>
+      <w:r>
+        <w:rPr>
+          <w:color w:val="CC7832"/>
+        </w:rPr>
+        <w:br/>
+      </w:r>
+      <w:r>
+        <w:rPr>
+          <w:color w:val="CC7832"/>
+        </w:rPr>
+        <w:br/>
+      </w:r>
+      <w:r>
+        <w:rPr>
+          <w:color w:val="CC7832"/>
+        </w:rPr>
+        <w:br/>
+        <w:t xml:space="preserve">class </w:t>
+      </w:r>
+      <w:proofErr w:type="spellStart"/>
+      <w:r>
+        <w:rPr>
+          <w:color w:val="A9B7C6"/>
+        </w:rPr>
+        <w:t>ProfileScreen</w:t>
+      </w:r>
+      <w:proofErr w:type="spellEnd"/>
+      <w:r>
+        <w:rPr>
+          <w:color w:val="A9B7C6"/>
+        </w:rPr>
+        <w:t>(Screen):</w:t>
+      </w:r>
+      <w:r>
+        <w:rPr>
+          <w:color w:val="A9B7C6"/>
+        </w:rPr>
+        <w:br/>
+        <w:t xml:space="preserve">    </w:t>
+      </w:r>
+      <w:r>
+        <w:rPr>
+          <w:color w:val="CC7832"/>
+        </w:rPr>
+        <w:t>pass</w:t>
+      </w:r>
+      <w:r>
+        <w:rPr>
+          <w:color w:val="CC7832"/>
+        </w:rPr>
+        <w:br/>
+      </w:r>
+      <w:r>
+        <w:rPr>
+          <w:color w:val="CC7832"/>
+        </w:rPr>
+        <w:br/>
+      </w:r>
+      <w:r>
+        <w:rPr>
+          <w:color w:val="CC7832"/>
+        </w:rPr>
+        <w:br/>
+        <w:t xml:space="preserve">class </w:t>
+      </w:r>
+      <w:proofErr w:type="spellStart"/>
+      <w:r>
+        <w:rPr>
+          <w:color w:val="A9B7C6"/>
+        </w:rPr>
+        <w:t>UploadScreen</w:t>
+      </w:r>
+      <w:proofErr w:type="spellEnd"/>
+      <w:r>
+        <w:rPr>
+          <w:color w:val="A9B7C6"/>
+        </w:rPr>
+        <w:t>(Screen):</w:t>
+      </w:r>
+      <w:r>
+        <w:rPr>
+          <w:color w:val="A9B7C6"/>
+        </w:rPr>
+        <w:br/>
+        <w:t xml:space="preserve">    </w:t>
+      </w:r>
+      <w:r>
+        <w:rPr>
+          <w:color w:val="CC7832"/>
+        </w:rPr>
+        <w:t>pass</w:t>
+      </w:r>
+      <w:r>
+        <w:rPr>
+          <w:color w:val="CC7832"/>
+        </w:rPr>
+        <w:br/>
+      </w:r>
+      <w:r>
+        <w:rPr>
+          <w:color w:val="CC7832"/>
+        </w:rPr>
+        <w:br/>
+      </w:r>
+      <w:r>
+        <w:rPr>
+          <w:color w:val="CC7832"/>
+        </w:rPr>
+        <w:br/>
+      </w:r>
+      <w:r>
+        <w:rPr>
+          <w:color w:val="808080"/>
+        </w:rPr>
+        <w:t># Create the screen manager</w:t>
+      </w:r>
+      <w:r>
+        <w:rPr>
+          <w:color w:val="808080"/>
+        </w:rPr>
+        <w:br/>
+      </w:r>
+      <w:proofErr w:type="spellStart"/>
+      <w:r>
+        <w:rPr>
+          <w:color w:val="A9B7C6"/>
+        </w:rPr>
+        <w:t>sm</w:t>
+      </w:r>
+      <w:proofErr w:type="spellEnd"/>
+      <w:r>
+        <w:rPr>
+          <w:color w:val="A9B7C6"/>
+        </w:rPr>
+        <w:t xml:space="preserve"> = </w:t>
+      </w:r>
+      <w:proofErr w:type="spellStart"/>
+      <w:r>
+        <w:rPr>
+          <w:color w:val="A9B7C6"/>
+        </w:rPr>
+        <w:t>ScreenManager</w:t>
+      </w:r>
+      <w:proofErr w:type="spellEnd"/>
+      <w:r>
+        <w:rPr>
+          <w:color w:val="A9B7C6"/>
+        </w:rPr>
+        <w:t>()</w:t>
+      </w:r>
+      <w:r>
+        <w:rPr>
+          <w:color w:val="A9B7C6"/>
+        </w:rPr>
+        <w:br/>
+      </w:r>
+      <w:proofErr w:type="spellStart"/>
+      <w:r>
+        <w:rPr>
+          <w:color w:val="A9B7C6"/>
+        </w:rPr>
+        <w:t>sm.add_widget</w:t>
+      </w:r>
+      <w:proofErr w:type="spellEnd"/>
+      <w:r>
+        <w:rPr>
+          <w:color w:val="A9B7C6"/>
+        </w:rPr>
+        <w:t>(</w:t>
+      </w:r>
+      <w:proofErr w:type="spellStart"/>
+      <w:r>
+        <w:rPr>
+          <w:color w:val="A9B7C6"/>
+        </w:rPr>
+        <w:t>MenuScreen</w:t>
+      </w:r>
+      <w:proofErr w:type="spellEnd"/>
+      <w:r>
+        <w:rPr>
+          <w:color w:val="A9B7C6"/>
+        </w:rPr>
+        <w:t>(</w:t>
+      </w:r>
+      <w:r>
+        <w:rPr>
+          <w:color w:val="AA4926"/>
+        </w:rPr>
+        <w:t>name</w:t>
+      </w:r>
+      <w:r>
+        <w:rPr>
+          <w:color w:val="A9B7C6"/>
+        </w:rPr>
+        <w:t>=</w:t>
+      </w:r>
+      <w:r>
+        <w:rPr>
+          <w:color w:val="6A8759"/>
+        </w:rPr>
+        <w:t>'menu'</w:t>
+      </w:r>
+      <w:r>
+        <w:rPr>
+          <w:color w:val="A9B7C6"/>
+        </w:rPr>
+        <w:t>))</w:t>
+      </w:r>
+      <w:r>
+        <w:rPr>
+          <w:color w:val="A9B7C6"/>
+        </w:rPr>
+        <w:br/>
+      </w:r>
+      <w:proofErr w:type="spellStart"/>
+      <w:r>
+        <w:rPr>
+          <w:color w:val="A9B7C6"/>
+        </w:rPr>
+        <w:t>sm.add_widget</w:t>
+      </w:r>
+      <w:proofErr w:type="spellEnd"/>
+      <w:r>
+        <w:rPr>
+          <w:color w:val="A9B7C6"/>
+        </w:rPr>
+        <w:t>(</w:t>
+      </w:r>
+      <w:proofErr w:type="spellStart"/>
+      <w:r>
+        <w:rPr>
+          <w:color w:val="A9B7C6"/>
+        </w:rPr>
+        <w:t>ProfileScreen</w:t>
+      </w:r>
+      <w:proofErr w:type="spellEnd"/>
+      <w:r>
+        <w:rPr>
+          <w:color w:val="A9B7C6"/>
+        </w:rPr>
+        <w:t>(</w:t>
+      </w:r>
+      <w:r>
+        <w:rPr>
+          <w:color w:val="AA4926"/>
+        </w:rPr>
+        <w:t>name</w:t>
+      </w:r>
+      <w:r>
+        <w:rPr>
+          <w:color w:val="A9B7C6"/>
+        </w:rPr>
+        <w:t>=</w:t>
+      </w:r>
+      <w:r>
+        <w:rPr>
+          <w:color w:val="6A8759"/>
+        </w:rPr>
+        <w:t>'profile'</w:t>
+      </w:r>
+      <w:r>
+        <w:rPr>
+          <w:color w:val="A9B7C6"/>
+        </w:rPr>
+        <w:t>))</w:t>
+      </w:r>
+      <w:r>
+        <w:rPr>
+          <w:color w:val="A9B7C6"/>
+        </w:rPr>
+        <w:br/>
+      </w:r>
+      <w:proofErr w:type="spellStart"/>
+      <w:r>
+        <w:rPr>
+          <w:color w:val="A9B7C6"/>
+        </w:rPr>
+        <w:t>sm.add_widget</w:t>
+      </w:r>
+      <w:proofErr w:type="spellEnd"/>
+      <w:r>
+        <w:rPr>
+          <w:color w:val="A9B7C6"/>
+        </w:rPr>
+        <w:t>(</w:t>
+      </w:r>
+      <w:proofErr w:type="spellStart"/>
+      <w:r>
+        <w:rPr>
+          <w:color w:val="A9B7C6"/>
+        </w:rPr>
+        <w:t>UploadScreen</w:t>
+      </w:r>
+      <w:proofErr w:type="spellEnd"/>
+      <w:r>
+        <w:rPr>
+          <w:color w:val="A9B7C6"/>
+        </w:rPr>
+        <w:t>(</w:t>
+      </w:r>
+      <w:r>
+        <w:rPr>
+          <w:color w:val="AA4926"/>
+        </w:rPr>
+        <w:t>name</w:t>
+      </w:r>
+      <w:r>
+        <w:rPr>
+          <w:color w:val="A9B7C6"/>
+        </w:rPr>
+        <w:t>=</w:t>
+      </w:r>
+      <w:r>
+        <w:rPr>
+          <w:color w:val="6A8759"/>
+        </w:rPr>
+        <w:t>'upload'</w:t>
+      </w:r>
+      <w:r>
+        <w:rPr>
+          <w:color w:val="A9B7C6"/>
+        </w:rPr>
+        <w:t>))</w:t>
+      </w:r>
+      <w:r>
+        <w:rPr>
+          <w:color w:val="A9B7C6"/>
+        </w:rPr>
+        <w:br/>
+      </w:r>
+      <w:r>
+        <w:rPr>
+          <w:color w:val="A9B7C6"/>
+        </w:rPr>
+        <w:br/>
+      </w:r>
+      <w:r>
+        <w:rPr>
+          <w:color w:val="A9B7C6"/>
+        </w:rPr>
+        <w:br/>
+      </w:r>
+      <w:r>
+        <w:rPr>
+          <w:color w:val="CC7832"/>
+        </w:rPr>
+        <w:t xml:space="preserve">class </w:t>
+      </w:r>
+      <w:proofErr w:type="spellStart"/>
+      <w:r>
+        <w:rPr>
+          <w:color w:val="A9B7C6"/>
+        </w:rPr>
+        <w:t>DemoApp</w:t>
+      </w:r>
+      <w:proofErr w:type="spellEnd"/>
+      <w:r>
+        <w:rPr>
+          <w:color w:val="A9B7C6"/>
+        </w:rPr>
+        <w:t>(</w:t>
+      </w:r>
+      <w:proofErr w:type="spellStart"/>
+      <w:r>
+        <w:rPr>
+          <w:color w:val="A9B7C6"/>
+        </w:rPr>
+        <w:t>MDApp</w:t>
+      </w:r>
+      <w:proofErr w:type="spellEnd"/>
+      <w:r>
+        <w:rPr>
+          <w:color w:val="A9B7C6"/>
+        </w:rPr>
+        <w:t>):</w:t>
+      </w:r>
+      <w:r>
+        <w:rPr>
+          <w:color w:val="A9B7C6"/>
+        </w:rPr>
+        <w:br/>
+      </w:r>
+      <w:r>
+        <w:rPr>
+          <w:color w:val="A9B7C6"/>
+        </w:rPr>
+        <w:br/>
+        <w:t xml:space="preserve">    </w:t>
+      </w:r>
+      <w:r>
+        <w:rPr>
+          <w:color w:val="CC7832"/>
+        </w:rPr>
+        <w:t xml:space="preserve">def </w:t>
+      </w:r>
+      <w:r>
+        <w:rPr>
+          <w:color w:val="FFC66D"/>
+        </w:rPr>
+        <w:t>build</w:t>
+      </w:r>
+      <w:r>
+        <w:rPr>
+          <w:color w:val="A9B7C6"/>
+        </w:rPr>
+        <w:t>(</w:t>
+      </w:r>
+      <w:r>
+        <w:rPr>
+          <w:color w:val="94558D"/>
+        </w:rPr>
+        <w:t>self</w:t>
+      </w:r>
+      <w:r>
+        <w:rPr>
+          <w:color w:val="A9B7C6"/>
+        </w:rPr>
+        <w:t>):</w:t>
+      </w:r>
+      <w:r>
+        <w:rPr>
+          <w:color w:val="A9B7C6"/>
+        </w:rPr>
+        <w:br/>
+        <w:t xml:space="preserve">        screen = </w:t>
+      </w:r>
+      <w:proofErr w:type="spellStart"/>
+      <w:r>
+        <w:rPr>
+          <w:color w:val="A9B7C6"/>
+        </w:rPr>
+        <w:t>Builder.load_string</w:t>
+      </w:r>
+      <w:proofErr w:type="spellEnd"/>
+      <w:r>
+        <w:rPr>
+          <w:color w:val="A9B7C6"/>
+        </w:rPr>
+        <w:t>(</w:t>
+      </w:r>
+      <w:proofErr w:type="spellStart"/>
+      <w:r>
+        <w:rPr>
+          <w:color w:val="A9B7C6"/>
+        </w:rPr>
+        <w:t>screen_helper</w:t>
+      </w:r>
+      <w:proofErr w:type="spellEnd"/>
+      <w:r>
+        <w:rPr>
+          <w:color w:val="A9B7C6"/>
+        </w:rPr>
+        <w:t>)</w:t>
+      </w:r>
+      <w:r>
+        <w:rPr>
+          <w:color w:val="A9B7C6"/>
+        </w:rPr>
+        <w:br/>
+        <w:t xml:space="preserve">        </w:t>
+      </w:r>
+      <w:r>
+        <w:rPr>
+          <w:color w:val="CC7832"/>
+        </w:rPr>
+        <w:t xml:space="preserve">return </w:t>
+      </w:r>
+      <w:r>
+        <w:rPr>
+          <w:color w:val="A9B7C6"/>
+        </w:rPr>
+        <w:t>screen</w:t>
+      </w:r>
+      <w:r>
+        <w:rPr>
+          <w:color w:val="A9B7C6"/>
+        </w:rPr>
+        <w:br/>
+      </w:r>
+      <w:r>
+        <w:rPr>
+          <w:color w:val="A9B7C6"/>
+        </w:rPr>
+        <w:br/>
+      </w:r>
+      <w:r>
+        <w:rPr>
+          <w:color w:val="A9B7C6"/>
+        </w:rPr>
+        <w:br/>
+      </w:r>
+      <w:proofErr w:type="spellStart"/>
+      <w:r>
+        <w:rPr>
+          <w:color w:val="A9B7C6"/>
+        </w:rPr>
+        <w:t>DemoApp</w:t>
+      </w:r>
+      <w:proofErr w:type="spellEnd"/>
+      <w:r>
+        <w:rPr>
+          <w:color w:val="A9B7C6"/>
+        </w:rPr>
+        <w:t>().run()</w:t>
+      </w:r>
+    </w:p>
+    <w:p>
+      <w:pPr>
+        <w:pStyle w:val="Heading2"/>
+        <w:rPr>
+          <w:lang w:val="en-US"/>
+        </w:rPr>
+      </w:pPr>
+      <w:r>
+        <w:rPr>
+          <w:lang w:val="en-US"/>
+        </w:rPr>
+        <w:t xml:space="preserve"> </w:t>
+      </w:r>
+      <w:r>
+        <w:rPr>
+          <w:lang w:val="en-US"/>
+        </w:rPr>
+        <w:t>3 ways to convert kivy to apk</w:t>
+      </w:r>
+    </w:p>
+    <w:p>
+      <w:pPr>
+        <w:rPr>
+          <w:lang w:val="en-US"/>
+        </w:rPr>
+      </w:pPr>
+      <w:hyperlink r:id="rId7" w:history="1">
+        <w:r>
+          <w:rPr>
+            <w:rStyle w:val="Hyperlink"/>
+            <w:lang w:val="en-US"/>
+          </w:rPr>
+          <w:t>Tutorial</w:t>
+        </w:r>
+      </w:hyperlink>
       <w:bookmarkStart w:id="0" w:name="_GoBack"/>
       <w:bookmarkEnd w:id="0"/>
     </w:p>

</xml_diff>